<commit_message>
updated code and template for vacant properties
</commit_message>
<xml_diff>
--- a/vacant_sale_template.docx
+++ b/vacant_sale_template.docx
@@ -623,7 +623,25 @@
                 <w:sz w:val="20"/>
                 <w:szCs w:val="20"/>
               </w:rPr>
-              <w:t>Legal description</w:t>
+              <w:t xml:space="preserve">Legal </w:t>
+            </w:r>
+            <w:r>
+              <w:rPr>
+                <w:rFonts w:eastAsia="Times New Roman" w:cs="Times New Roman"/>
+                <w:bCs/>
+                <w:sz w:val="20"/>
+                <w:szCs w:val="20"/>
+              </w:rPr>
+              <w:t>D</w:t>
+            </w:r>
+            <w:r>
+              <w:rPr>
+                <w:rFonts w:eastAsia="Times New Roman" w:cs="Times New Roman"/>
+                <w:bCs/>
+                <w:sz w:val="20"/>
+                <w:szCs w:val="20"/>
+              </w:rPr>
+              <w:t>escription</w:t>
             </w:r>
           </w:p>
         </w:tc>
@@ -878,7 +896,25 @@
                 <w:sz w:val="20"/>
                 <w:szCs w:val="20"/>
               </w:rPr>
-              <w:t>Sale date</w:t>
+              <w:t xml:space="preserve">Sale </w:t>
+            </w:r>
+            <w:r>
+              <w:rPr>
+                <w:rFonts w:eastAsia="Times New Roman" w:cs="Times New Roman"/>
+                <w:bCs/>
+                <w:sz w:val="20"/>
+                <w:szCs w:val="20"/>
+              </w:rPr>
+              <w:t>D</w:t>
+            </w:r>
+            <w:r>
+              <w:rPr>
+                <w:rFonts w:eastAsia="Times New Roman" w:cs="Times New Roman"/>
+                <w:bCs/>
+                <w:sz w:val="20"/>
+                <w:szCs w:val="20"/>
+              </w:rPr>
+              <w:t>ate</w:t>
             </w:r>
           </w:p>
         </w:tc>
@@ -1018,7 +1054,25 @@
                 <w:sz w:val="20"/>
                 <w:szCs w:val="20"/>
               </w:rPr>
-              <w:t>Property rights</w:t>
+              <w:t xml:space="preserve">Property </w:t>
+            </w:r>
+            <w:r>
+              <w:rPr>
+                <w:rFonts w:eastAsia="Times New Roman" w:cs="Times New Roman"/>
+                <w:bCs/>
+                <w:sz w:val="20"/>
+                <w:szCs w:val="20"/>
+              </w:rPr>
+              <w:t>R</w:t>
+            </w:r>
+            <w:r>
+              <w:rPr>
+                <w:rFonts w:eastAsia="Times New Roman" w:cs="Times New Roman"/>
+                <w:bCs/>
+                <w:sz w:val="20"/>
+                <w:szCs w:val="20"/>
+              </w:rPr>
+              <w:t>ights</w:t>
             </w:r>
           </w:p>
         </w:tc>
@@ -1088,7 +1142,25 @@
                 <w:sz w:val="20"/>
                 <w:szCs w:val="20"/>
               </w:rPr>
-              <w:t>Conditions of sale</w:t>
+              <w:t xml:space="preserve">Conditions of </w:t>
+            </w:r>
+            <w:r>
+              <w:rPr>
+                <w:rFonts w:eastAsia="Times New Roman" w:cs="Times New Roman"/>
+                <w:bCs/>
+                <w:sz w:val="20"/>
+                <w:szCs w:val="20"/>
+              </w:rPr>
+              <w:t>S</w:t>
+            </w:r>
+            <w:r>
+              <w:rPr>
+                <w:rFonts w:eastAsia="Times New Roman" w:cs="Times New Roman"/>
+                <w:bCs/>
+                <w:sz w:val="20"/>
+                <w:szCs w:val="20"/>
+              </w:rPr>
+              <w:t>ale</w:t>
             </w:r>
           </w:p>
         </w:tc>
@@ -1158,7 +1230,34 @@
                 <w:sz w:val="20"/>
                 <w:szCs w:val="20"/>
               </w:rPr>
-              <w:t>Time on market</w:t>
+              <w:t xml:space="preserve">Time on </w:t>
+            </w:r>
+            <w:r>
+              <w:rPr>
+                <w:rFonts w:eastAsia="Times New Roman" w:cs="Times New Roman"/>
+                <w:bCs/>
+                <w:sz w:val="20"/>
+                <w:szCs w:val="20"/>
+              </w:rPr>
+              <w:t>M</w:t>
+            </w:r>
+            <w:r>
+              <w:rPr>
+                <w:rFonts w:eastAsia="Times New Roman" w:cs="Times New Roman"/>
+                <w:bCs/>
+                <w:sz w:val="20"/>
+                <w:szCs w:val="20"/>
+              </w:rPr>
+              <w:t>arket</w:t>
+            </w:r>
+            <w:r>
+              <w:rPr>
+                <w:rFonts w:eastAsia="Times New Roman" w:cs="Times New Roman"/>
+                <w:bCs/>
+                <w:sz w:val="20"/>
+                <w:szCs w:val="20"/>
+              </w:rPr>
+              <w:t xml:space="preserve"> (Days)</w:t>
             </w:r>
           </w:p>
         </w:tc>
@@ -1228,7 +1327,25 @@
                 <w:sz w:val="20"/>
                 <w:szCs w:val="20"/>
               </w:rPr>
-              <w:t>Sale price/SF</w:t>
+              <w:t xml:space="preserve">Sale </w:t>
+            </w:r>
+            <w:r>
+              <w:rPr>
+                <w:rFonts w:eastAsia="Times New Roman" w:cs="Times New Roman"/>
+                <w:bCs/>
+                <w:sz w:val="20"/>
+                <w:szCs w:val="20"/>
+              </w:rPr>
+              <w:t>P</w:t>
+            </w:r>
+            <w:r>
+              <w:rPr>
+                <w:rFonts w:eastAsia="Times New Roman" w:cs="Times New Roman"/>
+                <w:bCs/>
+                <w:sz w:val="20"/>
+                <w:szCs w:val="20"/>
+              </w:rPr>
+              <w:t>rice/SF</w:t>
             </w:r>
           </w:p>
         </w:tc>
@@ -1357,7 +1474,61 @@
                 <w:sz w:val="20"/>
                 <w:szCs w:val="20"/>
               </w:rPr>
-              <w:t>Land size (square feet)</w:t>
+              <w:t xml:space="preserve">Land </w:t>
+            </w:r>
+            <w:r>
+              <w:rPr>
+                <w:rFonts w:eastAsia="Times New Roman" w:cs="Times New Roman"/>
+                <w:bCs/>
+                <w:sz w:val="20"/>
+                <w:szCs w:val="20"/>
+              </w:rPr>
+              <w:t>S</w:t>
+            </w:r>
+            <w:r>
+              <w:rPr>
+                <w:rFonts w:eastAsia="Times New Roman" w:cs="Times New Roman"/>
+                <w:bCs/>
+                <w:sz w:val="20"/>
+                <w:szCs w:val="20"/>
+              </w:rPr>
+              <w:t>ize (</w:t>
+            </w:r>
+            <w:r>
+              <w:rPr>
+                <w:rFonts w:eastAsia="Times New Roman" w:cs="Times New Roman"/>
+                <w:bCs/>
+                <w:sz w:val="20"/>
+                <w:szCs w:val="20"/>
+              </w:rPr>
+              <w:t>S</w:t>
+            </w:r>
+            <w:r>
+              <w:rPr>
+                <w:rFonts w:eastAsia="Times New Roman" w:cs="Times New Roman"/>
+                <w:bCs/>
+                <w:sz w:val="20"/>
+                <w:szCs w:val="20"/>
+              </w:rPr>
+              <w:t xml:space="preserve">quare </w:t>
+            </w:r>
+            <w:r>
+              <w:rPr>
+                <w:rFonts w:eastAsia="Times New Roman" w:cs="Times New Roman"/>
+                <w:bCs/>
+                <w:sz w:val="20"/>
+                <w:szCs w:val="20"/>
+              </w:rPr>
+              <w:t>F</w:t>
+            </w:r>
+            <w:r>
+              <w:rPr>
+                <w:rFonts w:eastAsia="Times New Roman" w:cs="Times New Roman"/>
+                <w:bCs/>
+                <w:sz w:val="20"/>
+                <w:szCs w:val="20"/>
+              </w:rPr>
+              <w:t>eet)</w:t>
             </w:r>
           </w:p>
         </w:tc>

</xml_diff>